<commit_message>
Changed a few things in the printer
</commit_message>
<xml_diff>
--- a/XML/XML/Editionsrichtlinien.docx
+++ b/XML/XML/Editionsrichtlinien.docx
@@ -1,6 +1,6 @@
 
 <file path=word/document.xml><?xml version="1.0" encoding="utf-8"?>
-<w:document xmlns:wpc="http://schemas.microsoft.com/office/word/2010/wordprocessingCanvas" xmlns:cx="http://schemas.microsoft.com/office/drawing/2014/chartex" xmlns:cx1="http://schemas.microsoft.com/office/drawing/2015/9/8/chartex" xmlns:cx2="http://schemas.microsoft.com/office/drawing/2015/10/21/chartex" xmlns:cx3="http://schemas.microsoft.com/office/drawing/2016/5/9/chartex" xmlns:cx4="http://schemas.microsoft.com/office/drawing/2016/5/10/chartex" xmlns:cx5="http://schemas.microsoft.com/office/drawing/2016/5/11/chartex" xmlns:cx6="http://schemas.microsoft.com/office/drawing/2016/5/12/chartex" xmlns:cx7="http://schemas.microsoft.com/office/drawing/2016/5/13/chartex" xmlns:cx8="http://schemas.microsoft.com/office/drawing/2016/5/14/chartex" xmlns:mc="http://schemas.openxmlformats.org/markup-compatibility/2006" xmlns:aink="http://schemas.microsoft.com/office/drawing/2016/ink" xmlns:am3d="http://schemas.microsoft.com/office/drawing/2017/model3d" xmlns:o="urn:schemas-microsoft-com:office:office" xmlns:r="http://schemas.openxmlformats.org/officeDocument/2006/relationships" xmlns:m="http://schemas.openxmlformats.org/officeDocument/2006/math" xmlns:v="urn:schemas-microsoft-com:vml" xmlns:wp14="http://schemas.microsoft.com/office/word/2010/wordprocessingDrawing" xmlns:wp="http://schemas.openxmlformats.org/drawingml/2006/wordprocessingDrawing" xmlns:w10="urn:schemas-microsoft-com:office:word" xmlns:w="http://schemas.openxmlformats.org/wordprocessingml/2006/main" xmlns:w14="http://schemas.microsoft.com/office/word/2010/wordml" xmlns:w15="http://schemas.microsoft.com/office/word/2012/wordml" xmlns:w16cex="http://schemas.microsoft.com/office/word/2018/wordml/cex" xmlns:w16cid="http://schemas.microsoft.com/office/word/2016/wordml/cid" xmlns:w16="http://schemas.microsoft.com/office/word/2018/wordml" xmlns:w16se="http://schemas.microsoft.com/office/word/2015/wordml/symex" xmlns:wpg="http://schemas.microsoft.com/office/word/2010/wordprocessingGroup" xmlns:wpi="http://schemas.microsoft.com/office/word/2010/wordprocessingInk" xmlns:wne="http://schemas.microsoft.com/office/word/2006/wordml" xmlns:wps="http://schemas.microsoft.com/office/word/2010/wordprocessingShape" mc:Ignorable="w14 w15 w16se w16cid w16 w16cex wp14">
+<w:document xmlns:wpc="http://schemas.microsoft.com/office/word/2010/wordprocessingCanvas" xmlns:cx="http://schemas.microsoft.com/office/drawing/2014/chartex" xmlns:cx1="http://schemas.microsoft.com/office/drawing/2015/9/8/chartex" xmlns:cx2="http://schemas.microsoft.com/office/drawing/2015/10/21/chartex" xmlns:cx3="http://schemas.microsoft.com/office/drawing/2016/5/9/chartex" xmlns:cx4="http://schemas.microsoft.com/office/drawing/2016/5/10/chartex" xmlns:cx5="http://schemas.microsoft.com/office/drawing/2016/5/11/chartex" xmlns:cx6="http://schemas.microsoft.com/office/drawing/2016/5/12/chartex" xmlns:cx7="http://schemas.microsoft.com/office/drawing/2016/5/13/chartex" xmlns:cx8="http://schemas.microsoft.com/office/drawing/2016/5/14/chartex" xmlns:mc="http://schemas.openxmlformats.org/markup-compatibility/2006" xmlns:aink="http://schemas.microsoft.com/office/drawing/2016/ink" xmlns:am3d="http://schemas.microsoft.com/office/drawing/2017/model3d" xmlns:o="urn:schemas-microsoft-com:office:office" xmlns:r="http://schemas.openxmlformats.org/officeDocument/2006/relationships" xmlns:m="http://schemas.openxmlformats.org/officeDocument/2006/math" xmlns:v="urn:schemas-microsoft-com:vml" xmlns:wp14="http://schemas.microsoft.com/office/word/2010/wordprocessingDrawing" xmlns:wp="http://schemas.openxmlformats.org/drawingml/2006/wordprocessingDrawing" xmlns:w10="urn:schemas-microsoft-com:office:word" xmlns:w="http://schemas.openxmlformats.org/wordprocessingml/2006/main" xmlns:w14="http://schemas.microsoft.com/office/word/2010/wordml" xmlns:w15="http://schemas.microsoft.com/office/word/2012/wordml" xmlns:w16cex="http://schemas.microsoft.com/office/word/2018/wordml/cex" xmlns:w16cid="http://schemas.microsoft.com/office/word/2016/wordml/cid" xmlns:w16="http://schemas.microsoft.com/office/word/2018/wordml" xmlns:w16sdtdh="http://schemas.microsoft.com/office/word/2020/wordml/sdtdatahash" xmlns:w16se="http://schemas.microsoft.com/office/word/2015/wordml/symex" xmlns:wpg="http://schemas.microsoft.com/office/word/2010/wordprocessingGroup" xmlns:wpi="http://schemas.microsoft.com/office/word/2010/wordprocessingInk" xmlns:wne="http://schemas.microsoft.com/office/word/2006/wordml" xmlns:wps="http://schemas.microsoft.com/office/word/2010/wordprocessingShape" mc:Ignorable="w14 w15 w16se w16cid w16 w16cex w16sdtdh wp14">
   <w:body>
     <w:p>
       <w:pPr>
@@ -50,7 +50,21 @@
         <w:rPr>
           <w:rFonts w:ascii="Linux Libertine G" w:hAnsi="Linux Libertine G" w:cs="Linux Libertine G"/>
         </w:rPr>
-        <w:t>Die Online-Edition der Briefe Johann Georg Hamanns bietet dieselben als durchsuchbaren Volltext. Die Einteilung der Bände der gedruckten Briefausgabe ZH (J.G. Hamann, Briefwechsel. Hg. von Walther Ziesemer und Arthur Henkel. 7 Bde. [Frankfurt a. M. 1955–1979]) wird übernommen. Die derzeit hier veröffentlichten Briefe entsprechen im Umfang dem ersten Band von ZH und zusammen mit dem Stellenkommentar und den Registern unserem Editionsstand vom 13. Oktober 2020.</w:t>
+        <w:t xml:space="preserve">Die Online-Edition der Briefe Johann Georg Hamanns bietet dieselben als durchsuchbaren Volltext. Die Einteilung der Bände der gedruckten Briefausgabe ZH (J.G. Hamann, Briefwechsel. </w:t>
+      </w:r>
+      <w:proofErr w:type="spellStart"/>
+      <w:r>
+        <w:rPr>
+          <w:rFonts w:ascii="Linux Libertine G" w:hAnsi="Linux Libertine G" w:cs="Linux Libertine G"/>
+        </w:rPr>
+        <w:t>Hg</w:t>
+      </w:r>
+      <w:proofErr w:type="spellEnd"/>
+      <w:r>
+        <w:rPr>
+          <w:rFonts w:ascii="Linux Libertine G" w:hAnsi="Linux Libertine G" w:cs="Linux Libertine G"/>
+        </w:rPr>
+        <w:t>. von Walther Ziesemer und Arthur Henkel. 7 Bde. [Frankfurt a. M. 1955–1979]) wird übernommen. Die derzeit hier veröffentlichten Briefe entsprechen im Umfang dem ersten Band von ZH und zusammen mit dem Stellenkommentar und den Registern unserem Editionsstand vom 13. Oktober 2020.</w:t>
       </w:r>
     </w:p>
     <w:p>
@@ -240,7 +254,15 @@
               <w:ind w:left="0"/>
             </w:pPr>
             <w:r>
-              <w:t>Serifenschrift (Linux Libertine)</w:t>
+              <w:t xml:space="preserve">Serifenschrift (Linux </w:t>
+            </w:r>
+            <w:proofErr w:type="spellStart"/>
+            <w:r>
+              <w:t>Libertine</w:t>
+            </w:r>
+            <w:proofErr w:type="spellEnd"/>
+            <w:r>
+              <w:t>)</w:t>
             </w:r>
           </w:p>
         </w:tc>
@@ -313,7 +335,21 @@
               <w:rPr>
                 <w:rFonts w:ascii="Linux Biolinum" w:hAnsi="Linux Biolinum" w:cs="Linux Biolinum"/>
               </w:rPr>
-              <w:t>serifenlose Schrift (Linux Biolinum)</w:t>
+              <w:t xml:space="preserve">serifenlose Schrift (Linux </w:t>
+            </w:r>
+            <w:proofErr w:type="spellStart"/>
+            <w:r>
+              <w:rPr>
+                <w:rFonts w:ascii="Linux Biolinum" w:hAnsi="Linux Biolinum" w:cs="Linux Biolinum"/>
+              </w:rPr>
+              <w:t>Biolinum</w:t>
+            </w:r>
+            <w:proofErr w:type="spellEnd"/>
+            <w:r>
+              <w:rPr>
+                <w:rFonts w:ascii="Linux Biolinum" w:hAnsi="Linux Biolinum" w:cs="Linux Biolinum"/>
+              </w:rPr>
+              <w:t>)</w:t>
             </w:r>
           </w:p>
         </w:tc>
@@ -342,7 +378,21 @@
                 <w:rFonts w:ascii="Linux Libertine G" w:hAnsi="Linux Libertine G" w:cs="Linux Libertine G"/>
               </w:rPr>
               <w:br/>
-              <w:t xml:space="preserve">(einfache bis dreifache) </w:t>
+              <w:t xml:space="preserve">(einfache bis </w:t>
+            </w:r>
+            <w:proofErr w:type="spellStart"/>
+            <w:r>
+              <w:rPr>
+                <w:rFonts w:ascii="Linux Libertine G" w:hAnsi="Linux Libertine G" w:cs="Linux Libertine G"/>
+              </w:rPr>
+              <w:t>dreifache</w:t>
+            </w:r>
+            <w:proofErr w:type="spellEnd"/>
+            <w:r>
+              <w:rPr>
+                <w:rFonts w:ascii="Linux Libertine G" w:hAnsi="Linux Libertine G" w:cs="Linux Libertine G"/>
+              </w:rPr>
+              <w:t xml:space="preserve">) </w:t>
             </w:r>
             <w:r>
               <w:rPr>
@@ -403,7 +453,21 @@
                 <w:rFonts w:ascii="Linux Libertine G" w:hAnsi="Linux Libertine G" w:cs="Linux Libertine G"/>
               </w:rPr>
               <w:br/>
-              <w:t>(einfache bis dreifache)</w:t>
+              <w:t xml:space="preserve">(einfache bis </w:t>
+            </w:r>
+            <w:proofErr w:type="spellStart"/>
+            <w:r>
+              <w:rPr>
+                <w:rFonts w:ascii="Linux Libertine G" w:hAnsi="Linux Libertine G" w:cs="Linux Libertine G"/>
+              </w:rPr>
+              <w:t>dreifache</w:t>
+            </w:r>
+            <w:proofErr w:type="spellEnd"/>
+            <w:r>
+              <w:rPr>
+                <w:rFonts w:ascii="Linux Libertine G" w:hAnsi="Linux Libertine G" w:cs="Linux Libertine G"/>
+              </w:rPr>
+              <w:t>)</w:t>
             </w:r>
           </w:p>
         </w:tc>
@@ -651,9 +715,23 @@
             </w:pPr>
             <w:r>
               <w:rPr>
-                <w:highlight w:val="lightGray"/>
-              </w:rPr>
-              <w:t>grau hinterlegt</w:t>
+                <w:rFonts w:ascii="Playfair Display" w:hAnsi="Playfair Display"/>
+              </w:rPr>
+              <w:t>Klassizistische Antiqua (</w:t>
+            </w:r>
+            <w:proofErr w:type="spellStart"/>
+            <w:r>
+              <w:rPr>
+                <w:rFonts w:ascii="Playfair Display" w:hAnsi="Playfair Display"/>
+              </w:rPr>
+              <w:t>Playfair</w:t>
+            </w:r>
+            <w:proofErr w:type="spellEnd"/>
+            <w:r>
+              <w:rPr>
+                <w:rFonts w:ascii="Playfair Display" w:hAnsi="Playfair Display"/>
+              </w:rPr>
+              <w:t xml:space="preserve"> Display)</w:t>
             </w:r>
             <w:r>
               <w:t>, der Schreiber wird im Apparat angegeben</w:t>
@@ -678,7 +756,21 @@
               <w:rPr>
                 <w:rFonts w:ascii="Linux Libertine G" w:hAnsi="Linux Libertine G" w:cs="Linux Libertine G"/>
               </w:rPr>
-              <w:t xml:space="preserve">Ergänzungen durch Hg. </w:t>
+              <w:t xml:space="preserve">Ergänzungen durch </w:t>
+            </w:r>
+            <w:proofErr w:type="spellStart"/>
+            <w:r>
+              <w:rPr>
+                <w:rFonts w:ascii="Linux Libertine G" w:hAnsi="Linux Libertine G" w:cs="Linux Libertine G"/>
+              </w:rPr>
+              <w:t>Hg</w:t>
+            </w:r>
+            <w:proofErr w:type="spellEnd"/>
+            <w:r>
+              <w:rPr>
+                <w:rFonts w:ascii="Linux Libertine G" w:hAnsi="Linux Libertine G" w:cs="Linux Libertine G"/>
+              </w:rPr>
+              <w:t xml:space="preserve">. </w:t>
             </w:r>
             <w:r>
               <w:rPr>
@@ -727,10 +819,9 @@
             </w:pPr>
             <w:r>
               <w:rPr>
-                <w:rFonts w:ascii="Linux Libertine G" w:hAnsi="Linux Libertine G" w:cs="Linux Libertine G"/>
-                <w:color w:val="808080" w:themeColor="background1" w:themeShade="80"/>
-              </w:rPr>
-              <w:t>in grauer Farbe</w:t>
+                <w:highlight w:val="lightGray"/>
+              </w:rPr>
+              <w:t>grau hinterlegt</w:t>
             </w:r>
           </w:p>
           <w:p>
@@ -836,7 +927,49 @@
         <w:rPr>
           <w:rFonts w:ascii="Linux Libertine G" w:hAnsi="Linux Libertine G" w:cs="Linux Libertine G"/>
         </w:rPr>
-        <w:t xml:space="preserve">Die Briefnumerierung und Seiten- und Zeilenzählung wird von ZH übernommen, jedoch da, wo ZH fehlerhaft ist (bes. bei der Zeilenzählung), stillschweigend korrigiert. Auch bei der Datierung der Briefe wurden Korrekturen vorgenommen, die sich auf die Reihenfolge auswirken, aber die ZH-Numerierung wurde der wechselseitigen Benutzbarkeit von </w:t>
+        <w:t xml:space="preserve">Die </w:t>
+      </w:r>
+      <w:proofErr w:type="spellStart"/>
+      <w:r>
+        <w:rPr>
+          <w:rFonts w:ascii="Linux Libertine G" w:hAnsi="Linux Libertine G" w:cs="Linux Libertine G"/>
+        </w:rPr>
+        <w:t>Briefnumerierung</w:t>
+      </w:r>
+      <w:proofErr w:type="spellEnd"/>
+      <w:r>
+        <w:rPr>
+          <w:rFonts w:ascii="Linux Libertine G" w:hAnsi="Linux Libertine G" w:cs="Linux Libertine G"/>
+        </w:rPr>
+        <w:t xml:space="preserve"> und Seiten- und Zeilenzählung wird von ZH übernommen, jedoch da, wo ZH fehlerhaft ist (bes. bei der Zeilenzählung), </w:t>
+      </w:r>
+      <w:proofErr w:type="gramStart"/>
+      <w:r>
+        <w:rPr>
+          <w:rFonts w:ascii="Linux Libertine G" w:hAnsi="Linux Libertine G" w:cs="Linux Libertine G"/>
+        </w:rPr>
+        <w:t>stillschweigend</w:t>
+      </w:r>
+      <w:proofErr w:type="gramEnd"/>
+      <w:r>
+        <w:rPr>
+          <w:rFonts w:ascii="Linux Libertine G" w:hAnsi="Linux Libertine G" w:cs="Linux Libertine G"/>
+        </w:rPr>
+        <w:t xml:space="preserve"> korrigiert. Auch bei der Datierung der Briefe wurden Korrekturen vorgenommen, die sich auf die Reihenfolge auswirken, aber die ZH-</w:t>
+      </w:r>
+      <w:proofErr w:type="spellStart"/>
+      <w:r>
+        <w:rPr>
+          <w:rFonts w:ascii="Linux Libertine G" w:hAnsi="Linux Libertine G" w:cs="Linux Libertine G"/>
+        </w:rPr>
+        <w:t>Numerierung</w:t>
+      </w:r>
+      <w:proofErr w:type="spellEnd"/>
+      <w:r>
+        <w:rPr>
+          <w:rFonts w:ascii="Linux Libertine G" w:hAnsi="Linux Libertine G" w:cs="Linux Libertine G"/>
+        </w:rPr>
+        <w:t xml:space="preserve"> wurde der wechselseitigen Benutzbarkeit von </w:t>
       </w:r>
       <w:r>
         <w:rPr>
@@ -887,7 +1020,21 @@
         <w:rPr>
           <w:rFonts w:ascii="Linux Libertine G" w:hAnsi="Linux Libertine G" w:cs="Linux Libertine G"/>
         </w:rPr>
-        <w:t>Der Stellenkommentar in der Marginalspalte neben dem Brieftext und die Register stützen sich auf umfangreiche Vorarbeiten Arthur Henkels, der diese der Theodor Springmann Stiftung vor seinem Tod mit dem Auftrag übereignet hat, dass eine Online-Edition mit redigiertem und revidierbarem Kommentar erstellt und organisiert wird. Sybille Hubach, eine langjährige Mitarbeiterin Henkels, hat die Kommentierung des 2005 verstorbenen Germanisten auf www.hamann-briefwechsel.de als archivalisches Zeugnis publiziert und für die Bände V–VII ergänzt, bspw. mit Informationen aus den kommentierten Briefausgaben von Johann Gottfried Herder und Friedrich Heinrich Jacobi.</w:t>
+        <w:t xml:space="preserve">Der Stellenkommentar in der Marginalspalte neben dem Brieftext und die Register stützen sich auf umfangreiche Vorarbeiten Arthur Henkels, der diese der Theodor Springmann Stiftung vor seinem Tod mit dem Auftrag übereignet hat, dass eine Online-Edition mit redigiertem und revidierbarem Kommentar erstellt und organisiert wird. Sybille </w:t>
+      </w:r>
+      <w:proofErr w:type="spellStart"/>
+      <w:r>
+        <w:rPr>
+          <w:rFonts w:ascii="Linux Libertine G" w:hAnsi="Linux Libertine G" w:cs="Linux Libertine G"/>
+        </w:rPr>
+        <w:t>Hubach</w:t>
+      </w:r>
+      <w:proofErr w:type="spellEnd"/>
+      <w:r>
+        <w:rPr>
+          <w:rFonts w:ascii="Linux Libertine G" w:hAnsi="Linux Libertine G" w:cs="Linux Libertine G"/>
+        </w:rPr>
+        <w:t>, eine langjährige Mitarbeiterin Henkels, hat die Kommentierung des 2005 verstorbenen Germanisten auf www.hamann-briefwechsel.de als archivalisches Zeugnis publiziert und für die Bände V–VII ergänzt, bspw. mit Informationen aus den kommentierten Briefausgaben von Johann Gottfried Herder und Friedrich Heinrich Jacobi.</w:t>
       </w:r>
     </w:p>
     <w:p>
@@ -909,7 +1056,35 @@
         <w:rPr>
           <w:rFonts w:ascii="Linux Libertine G" w:hAnsi="Linux Libertine G" w:cs="Linux Libertine G"/>
         </w:rPr>
-        <w:t>Der hier vorgelegte Stellenkommentar und die dazugehörigen Register beruhen auf neuen Recherchen bzgl. Personen, Quellen, Worten und historischen Begebenheiten und ergänzen, korrigieren oder bestätigen die bisherigen Informationen. Einen Schwerpunkt in Hamanns Korrespondenz bilden die Lektüren. Im Nachweis von Zitaten und benutzten Büchern besteht eine Hauptaufgabe des Kommentars. Auch die Verbindungen von Brief- und Werktexten (Stellenangaben nach den Erstdrucken und der Werkausgabe: Sämtliche Werke, hg. v. Josef Nadler. 6 Bde. [Wien 1949–1957, Reprint 1999] [=N], sowie bei den sog. Londoner Schriften: Londoner Schriften, hg. v. Oswald Bayer u. Bernd Weißenborn [München 1993] [=LS]) Hamanns werden nachgewiesen.</w:t>
+        <w:t xml:space="preserve">Der hier vorgelegte Stellenkommentar und die dazugehörigen Register beruhen auf neuen Recherchen bzgl. Personen, Quellen, Worten und historischen Begebenheiten und ergänzen, korrigieren oder bestätigen die bisherigen Informationen. Einen Schwerpunkt in Hamanns Korrespondenz bilden die Lektüren. Im Nachweis von Zitaten und benutzten Büchern besteht eine Hauptaufgabe des Kommentars. Auch die Verbindungen von Brief- und Werktexten (Stellenangaben nach den Erstdrucken und der Werkausgabe: Sämtliche Werke, </w:t>
+      </w:r>
+      <w:proofErr w:type="spellStart"/>
+      <w:r>
+        <w:rPr>
+          <w:rFonts w:ascii="Linux Libertine G" w:hAnsi="Linux Libertine G" w:cs="Linux Libertine G"/>
+        </w:rPr>
+        <w:t>hg</w:t>
+      </w:r>
+      <w:proofErr w:type="spellEnd"/>
+      <w:r>
+        <w:rPr>
+          <w:rFonts w:ascii="Linux Libertine G" w:hAnsi="Linux Libertine G" w:cs="Linux Libertine G"/>
+        </w:rPr>
+        <w:t xml:space="preserve">. v. Josef Nadler. 6 Bde. [Wien 1949–1957, Reprint 1999] [=N], sowie bei den sog. Londoner Schriften: Londoner Schriften, </w:t>
+      </w:r>
+      <w:proofErr w:type="spellStart"/>
+      <w:r>
+        <w:rPr>
+          <w:rFonts w:ascii="Linux Libertine G" w:hAnsi="Linux Libertine G" w:cs="Linux Libertine G"/>
+        </w:rPr>
+        <w:t>hg</w:t>
+      </w:r>
+      <w:proofErr w:type="spellEnd"/>
+      <w:r>
+        <w:rPr>
+          <w:rFonts w:ascii="Linux Libertine G" w:hAnsi="Linux Libertine G" w:cs="Linux Libertine G"/>
+        </w:rPr>
+        <w:t>. v. Oswald Bayer u. Bernd Weißenborn [München 1993] [=LS]) Hamanns werden nachgewiesen.</w:t>
       </w:r>
     </w:p>
     <w:p>
@@ -931,7 +1106,63 @@
         <w:rPr>
           <w:rFonts w:ascii="Linux Libertine G" w:hAnsi="Linux Libertine G" w:cs="Linux Libertine G"/>
         </w:rPr>
-        <w:t>Die Stellenkommentare sind mit einem Quellen-/Personen-, mit einem Bibelstellenregister und mit einer Forschungsbibliographie verlinkt. Das Quellen- und Personenregister ist alphabetisch nach Autoren sortiert; Zeitschriften mit mehreren Herausgebern sind nach dem Titel einsortiert. Die Nachweise der Bezugstexte Hamanns im Register verweisen auf die Erstdrucke und die von ihm konsultierten Ausgaben (sofern belegbar), sie verlinken außerdem auf Digitalisate dieser Ausgaben, wenn solche publiziert sind. Existiert eine moderne kritische Ausgabe des Bezugstextes, so wird diese angegeben. Außerdem ist der sog. »Biga«-Titeleintrag (Biga Bibliothecarum – N V S. 15–121) zitiert, ein 1776 gedruckter Versteigerungskatalog, in dem die Bibliotheken Hamanns und die seines Freundes Johann Gotthelf Lindner verzeichnet sind.</w:t>
+        <w:t xml:space="preserve">Die Stellenkommentare sind mit einem Quellen-/Personen-, mit einem Bibelstellenregister und mit einer </w:t>
+      </w:r>
+      <w:proofErr w:type="gramStart"/>
+      <w:r>
+        <w:rPr>
+          <w:rFonts w:ascii="Linux Libertine G" w:hAnsi="Linux Libertine G" w:cs="Linux Libertine G"/>
+        </w:rPr>
+        <w:t>Forschungsbibliographie</w:t>
+      </w:r>
+      <w:proofErr w:type="gramEnd"/>
+      <w:r>
+        <w:rPr>
+          <w:rFonts w:ascii="Linux Libertine G" w:hAnsi="Linux Libertine G" w:cs="Linux Libertine G"/>
+        </w:rPr>
+        <w:t xml:space="preserve"> verlinkt. Das Quellen- und Personenregister ist alphabetisch nach Autoren sortiert; Zeitschriften mit mehreren Herausgebern sind nach dem Titel einsortiert. Die Nachweise der Bezugstexte Hamanns im Register verweisen </w:t>
+      </w:r>
+      <w:proofErr w:type="gramStart"/>
+      <w:r>
+        <w:rPr>
+          <w:rFonts w:ascii="Linux Libertine G" w:hAnsi="Linux Libertine G" w:cs="Linux Libertine G"/>
+        </w:rPr>
+        <w:t>auf die Erstdrucke</w:t>
+      </w:r>
+      <w:proofErr w:type="gramEnd"/>
+      <w:r>
+        <w:rPr>
+          <w:rFonts w:ascii="Linux Libertine G" w:hAnsi="Linux Libertine G" w:cs="Linux Libertine G"/>
+        </w:rPr>
+        <w:t xml:space="preserve"> und die von ihm konsultierten Ausgaben (sofern belegbar), sie verlinken außerdem auf Digitalisate dieser Ausgaben, wenn solche publiziert sind. Existiert eine moderne kritische Ausgabe des Bezugstextes, so wird diese angegeben. Außerdem ist der sog. »Biga«-Titeleintrag (Biga </w:t>
+      </w:r>
+      <w:proofErr w:type="spellStart"/>
+      <w:r>
+        <w:rPr>
+          <w:rFonts w:ascii="Linux Libertine G" w:hAnsi="Linux Libertine G" w:cs="Linux Libertine G"/>
+        </w:rPr>
+        <w:t>Bibliothecarum</w:t>
+      </w:r>
+      <w:proofErr w:type="spellEnd"/>
+      <w:r>
+        <w:rPr>
+          <w:rFonts w:ascii="Linux Libertine G" w:hAnsi="Linux Libertine G" w:cs="Linux Libertine G"/>
+        </w:rPr>
+        <w:t xml:space="preserve"> – N </w:t>
+      </w:r>
+      <w:proofErr w:type="gramStart"/>
+      <w:r>
+        <w:rPr>
+          <w:rFonts w:ascii="Linux Libertine G" w:hAnsi="Linux Libertine G" w:cs="Linux Libertine G"/>
+        </w:rPr>
+        <w:t>V</w:t>
+      </w:r>
+      <w:proofErr w:type="gramEnd"/>
+      <w:r>
+        <w:rPr>
+          <w:rFonts w:ascii="Linux Libertine G" w:hAnsi="Linux Libertine G" w:cs="Linux Libertine G"/>
+        </w:rPr>
+        <w:t xml:space="preserve"> S. 15–121) zitiert, ein 1776 gedruckter Versteigerungskatalog, in dem die Bibliotheken Hamanns und die seines Freundes Johann Gotthelf Lindner verzeichnet sind.</w:t>
       </w:r>
     </w:p>
     <w:p>
@@ -997,7 +1228,21 @@
         <w:rPr>
           <w:rFonts w:ascii="Linux Libertine G" w:hAnsi="Linux Libertine G" w:cs="Linux Libertine G"/>
         </w:rPr>
-        <w:t>Die Forschungsbibliographie enthält Titel zu Hamanns Leben und Werk und soll beständig aktualisiert werden.</w:t>
+        <w:t xml:space="preserve">Die </w:t>
+      </w:r>
+      <w:proofErr w:type="gramStart"/>
+      <w:r>
+        <w:rPr>
+          <w:rFonts w:ascii="Linux Libertine G" w:hAnsi="Linux Libertine G" w:cs="Linux Libertine G"/>
+        </w:rPr>
+        <w:t>Forschungsbibliographie</w:t>
+      </w:r>
+      <w:proofErr w:type="gramEnd"/>
+      <w:r>
+        <w:rPr>
+          <w:rFonts w:ascii="Linux Libertine G" w:hAnsi="Linux Libertine G" w:cs="Linux Libertine G"/>
+        </w:rPr>
+        <w:t xml:space="preserve"> enthält Titel zu Hamanns Leben und Werk und soll beständig aktualisiert werden.</w:t>
       </w:r>
     </w:p>
     <w:p>
@@ -1063,7 +1308,7 @@
 </file>
 
 <file path=word/endnotes.xml><?xml version="1.0" encoding="utf-8"?>
-<w:endnotes xmlns:wpc="http://schemas.microsoft.com/office/word/2010/wordprocessingCanvas" xmlns:cx="http://schemas.microsoft.com/office/drawing/2014/chartex" xmlns:cx1="http://schemas.microsoft.com/office/drawing/2015/9/8/chartex" xmlns:cx2="http://schemas.microsoft.com/office/drawing/2015/10/21/chartex" xmlns:cx3="http://schemas.microsoft.com/office/drawing/2016/5/9/chartex" xmlns:cx4="http://schemas.microsoft.com/office/drawing/2016/5/10/chartex" xmlns:cx5="http://schemas.microsoft.com/office/drawing/2016/5/11/chartex" xmlns:cx6="http://schemas.microsoft.com/office/drawing/2016/5/12/chartex" xmlns:cx7="http://schemas.microsoft.com/office/drawing/2016/5/13/chartex" xmlns:cx8="http://schemas.microsoft.com/office/drawing/2016/5/14/chartex" xmlns:mc="http://schemas.openxmlformats.org/markup-compatibility/2006" xmlns:aink="http://schemas.microsoft.com/office/drawing/2016/ink" xmlns:am3d="http://schemas.microsoft.com/office/drawing/2017/model3d" xmlns:o="urn:schemas-microsoft-com:office:office" xmlns:r="http://schemas.openxmlformats.org/officeDocument/2006/relationships" xmlns:m="http://schemas.openxmlformats.org/officeDocument/2006/math" xmlns:v="urn:schemas-microsoft-com:vml" xmlns:wp14="http://schemas.microsoft.com/office/word/2010/wordprocessingDrawing" xmlns:wp="http://schemas.openxmlformats.org/drawingml/2006/wordprocessingDrawing" xmlns:w10="urn:schemas-microsoft-com:office:word" xmlns:w="http://schemas.openxmlformats.org/wordprocessingml/2006/main" xmlns:w14="http://schemas.microsoft.com/office/word/2010/wordml" xmlns:w15="http://schemas.microsoft.com/office/word/2012/wordml" xmlns:w16cex="http://schemas.microsoft.com/office/word/2018/wordml/cex" xmlns:w16cid="http://schemas.microsoft.com/office/word/2016/wordml/cid" xmlns:w16="http://schemas.microsoft.com/office/word/2018/wordml" xmlns:w16se="http://schemas.microsoft.com/office/word/2015/wordml/symex" xmlns:wpg="http://schemas.microsoft.com/office/word/2010/wordprocessingGroup" xmlns:wpi="http://schemas.microsoft.com/office/word/2010/wordprocessingInk" xmlns:wne="http://schemas.microsoft.com/office/word/2006/wordml" xmlns:wps="http://schemas.microsoft.com/office/word/2010/wordprocessingShape" mc:Ignorable="w14 w15 w16se w16cid w16 w16cex wp14">
+<w:endnotes xmlns:wpc="http://schemas.microsoft.com/office/word/2010/wordprocessingCanvas" xmlns:cx="http://schemas.microsoft.com/office/drawing/2014/chartex" xmlns:cx1="http://schemas.microsoft.com/office/drawing/2015/9/8/chartex" xmlns:cx2="http://schemas.microsoft.com/office/drawing/2015/10/21/chartex" xmlns:cx3="http://schemas.microsoft.com/office/drawing/2016/5/9/chartex" xmlns:cx4="http://schemas.microsoft.com/office/drawing/2016/5/10/chartex" xmlns:cx5="http://schemas.microsoft.com/office/drawing/2016/5/11/chartex" xmlns:cx6="http://schemas.microsoft.com/office/drawing/2016/5/12/chartex" xmlns:cx7="http://schemas.microsoft.com/office/drawing/2016/5/13/chartex" xmlns:cx8="http://schemas.microsoft.com/office/drawing/2016/5/14/chartex" xmlns:mc="http://schemas.openxmlformats.org/markup-compatibility/2006" xmlns:aink="http://schemas.microsoft.com/office/drawing/2016/ink" xmlns:am3d="http://schemas.microsoft.com/office/drawing/2017/model3d" xmlns:o="urn:schemas-microsoft-com:office:office" xmlns:r="http://schemas.openxmlformats.org/officeDocument/2006/relationships" xmlns:m="http://schemas.openxmlformats.org/officeDocument/2006/math" xmlns:v="urn:schemas-microsoft-com:vml" xmlns:wp14="http://schemas.microsoft.com/office/word/2010/wordprocessingDrawing" xmlns:wp="http://schemas.openxmlformats.org/drawingml/2006/wordprocessingDrawing" xmlns:w10="urn:schemas-microsoft-com:office:word" xmlns:w="http://schemas.openxmlformats.org/wordprocessingml/2006/main" xmlns:w14="http://schemas.microsoft.com/office/word/2010/wordml" xmlns:w15="http://schemas.microsoft.com/office/word/2012/wordml" xmlns:w16cex="http://schemas.microsoft.com/office/word/2018/wordml/cex" xmlns:w16cid="http://schemas.microsoft.com/office/word/2016/wordml/cid" xmlns:w16="http://schemas.microsoft.com/office/word/2018/wordml" xmlns:w16sdtdh="http://schemas.microsoft.com/office/word/2020/wordml/sdtdatahash" xmlns:w16se="http://schemas.microsoft.com/office/word/2015/wordml/symex" xmlns:wpg="http://schemas.microsoft.com/office/word/2010/wordprocessingGroup" xmlns:wpi="http://schemas.microsoft.com/office/word/2010/wordprocessingInk" xmlns:wne="http://schemas.microsoft.com/office/word/2006/wordml" xmlns:wps="http://schemas.microsoft.com/office/word/2010/wordprocessingShape" mc:Ignorable="w14 w15 w16se w16cid w16 w16cex w16sdtdh wp14">
   <w:endnote w:type="separator" w:id="-1">
     <w:p>
       <w:pPr>
@@ -1088,7 +1333,7 @@
 </file>
 
 <file path=word/footer1.xml><?xml version="1.0" encoding="utf-8"?>
-<w:ftr xmlns:wpc="http://schemas.microsoft.com/office/word/2010/wordprocessingCanvas" xmlns:cx="http://schemas.microsoft.com/office/drawing/2014/chartex" xmlns:cx1="http://schemas.microsoft.com/office/drawing/2015/9/8/chartex" xmlns:cx2="http://schemas.microsoft.com/office/drawing/2015/10/21/chartex" xmlns:cx3="http://schemas.microsoft.com/office/drawing/2016/5/9/chartex" xmlns:cx4="http://schemas.microsoft.com/office/drawing/2016/5/10/chartex" xmlns:cx5="http://schemas.microsoft.com/office/drawing/2016/5/11/chartex" xmlns:cx6="http://schemas.microsoft.com/office/drawing/2016/5/12/chartex" xmlns:cx7="http://schemas.microsoft.com/office/drawing/2016/5/13/chartex" xmlns:cx8="http://schemas.microsoft.com/office/drawing/2016/5/14/chartex" xmlns:mc="http://schemas.openxmlformats.org/markup-compatibility/2006" xmlns:aink="http://schemas.microsoft.com/office/drawing/2016/ink" xmlns:am3d="http://schemas.microsoft.com/office/drawing/2017/model3d" xmlns:o="urn:schemas-microsoft-com:office:office" xmlns:r="http://schemas.openxmlformats.org/officeDocument/2006/relationships" xmlns:m="http://schemas.openxmlformats.org/officeDocument/2006/math" xmlns:v="urn:schemas-microsoft-com:vml" xmlns:wp14="http://schemas.microsoft.com/office/word/2010/wordprocessingDrawing" xmlns:wp="http://schemas.openxmlformats.org/drawingml/2006/wordprocessingDrawing" xmlns:w10="urn:schemas-microsoft-com:office:word" xmlns:w="http://schemas.openxmlformats.org/wordprocessingml/2006/main" xmlns:w14="http://schemas.microsoft.com/office/word/2010/wordml" xmlns:w15="http://schemas.microsoft.com/office/word/2012/wordml" xmlns:w16cex="http://schemas.microsoft.com/office/word/2018/wordml/cex" xmlns:w16cid="http://schemas.microsoft.com/office/word/2016/wordml/cid" xmlns:w16="http://schemas.microsoft.com/office/word/2018/wordml" xmlns:w16se="http://schemas.microsoft.com/office/word/2015/wordml/symex" xmlns:wpg="http://schemas.microsoft.com/office/word/2010/wordprocessingGroup" xmlns:wpi="http://schemas.microsoft.com/office/word/2010/wordprocessingInk" xmlns:wne="http://schemas.microsoft.com/office/word/2006/wordml" xmlns:wps="http://schemas.microsoft.com/office/word/2010/wordprocessingShape" mc:Ignorable="w14 w15 w16se w16cid w16 w16cex wp14">
+<w:ftr xmlns:wpc="http://schemas.microsoft.com/office/word/2010/wordprocessingCanvas" xmlns:cx="http://schemas.microsoft.com/office/drawing/2014/chartex" xmlns:cx1="http://schemas.microsoft.com/office/drawing/2015/9/8/chartex" xmlns:cx2="http://schemas.microsoft.com/office/drawing/2015/10/21/chartex" xmlns:cx3="http://schemas.microsoft.com/office/drawing/2016/5/9/chartex" xmlns:cx4="http://schemas.microsoft.com/office/drawing/2016/5/10/chartex" xmlns:cx5="http://schemas.microsoft.com/office/drawing/2016/5/11/chartex" xmlns:cx6="http://schemas.microsoft.com/office/drawing/2016/5/12/chartex" xmlns:cx7="http://schemas.microsoft.com/office/drawing/2016/5/13/chartex" xmlns:cx8="http://schemas.microsoft.com/office/drawing/2016/5/14/chartex" xmlns:mc="http://schemas.openxmlformats.org/markup-compatibility/2006" xmlns:aink="http://schemas.microsoft.com/office/drawing/2016/ink" xmlns:am3d="http://schemas.microsoft.com/office/drawing/2017/model3d" xmlns:o="urn:schemas-microsoft-com:office:office" xmlns:r="http://schemas.openxmlformats.org/officeDocument/2006/relationships" xmlns:m="http://schemas.openxmlformats.org/officeDocument/2006/math" xmlns:v="urn:schemas-microsoft-com:vml" xmlns:wp14="http://schemas.microsoft.com/office/word/2010/wordprocessingDrawing" xmlns:wp="http://schemas.openxmlformats.org/drawingml/2006/wordprocessingDrawing" xmlns:w10="urn:schemas-microsoft-com:office:word" xmlns:w="http://schemas.openxmlformats.org/wordprocessingml/2006/main" xmlns:w14="http://schemas.microsoft.com/office/word/2010/wordml" xmlns:w15="http://schemas.microsoft.com/office/word/2012/wordml" xmlns:w16cex="http://schemas.microsoft.com/office/word/2018/wordml/cex" xmlns:w16cid="http://schemas.microsoft.com/office/word/2016/wordml/cid" xmlns:w16="http://schemas.microsoft.com/office/word/2018/wordml" xmlns:w16sdtdh="http://schemas.microsoft.com/office/word/2020/wordml/sdtdatahash" xmlns:w16se="http://schemas.microsoft.com/office/word/2015/wordml/symex" xmlns:wpg="http://schemas.microsoft.com/office/word/2010/wordprocessingGroup" xmlns:wpi="http://schemas.microsoft.com/office/word/2010/wordprocessingInk" xmlns:wne="http://schemas.microsoft.com/office/word/2006/wordml" xmlns:wps="http://schemas.microsoft.com/office/word/2010/wordprocessingShape" mc:Ignorable="w14 w15 w16se w16cid w16 w16cex w16sdtdh wp14">
   <w:p>
     <w:pPr>
       <w:pStyle w:val="Fuzeile0"/>
@@ -1103,7 +1348,7 @@
 </file>
 
 <file path=word/footnotes.xml><?xml version="1.0" encoding="utf-8"?>
-<w:footnotes xmlns:wpc="http://schemas.microsoft.com/office/word/2010/wordprocessingCanvas" xmlns:cx="http://schemas.microsoft.com/office/drawing/2014/chartex" xmlns:cx1="http://schemas.microsoft.com/office/drawing/2015/9/8/chartex" xmlns:cx2="http://schemas.microsoft.com/office/drawing/2015/10/21/chartex" xmlns:cx3="http://schemas.microsoft.com/office/drawing/2016/5/9/chartex" xmlns:cx4="http://schemas.microsoft.com/office/drawing/2016/5/10/chartex" xmlns:cx5="http://schemas.microsoft.com/office/drawing/2016/5/11/chartex" xmlns:cx6="http://schemas.microsoft.com/office/drawing/2016/5/12/chartex" xmlns:cx7="http://schemas.microsoft.com/office/drawing/2016/5/13/chartex" xmlns:cx8="http://schemas.microsoft.com/office/drawing/2016/5/14/chartex" xmlns:mc="http://schemas.openxmlformats.org/markup-compatibility/2006" xmlns:aink="http://schemas.microsoft.com/office/drawing/2016/ink" xmlns:am3d="http://schemas.microsoft.com/office/drawing/2017/model3d" xmlns:o="urn:schemas-microsoft-com:office:office" xmlns:r="http://schemas.openxmlformats.org/officeDocument/2006/relationships" xmlns:m="http://schemas.openxmlformats.org/officeDocument/2006/math" xmlns:v="urn:schemas-microsoft-com:vml" xmlns:wp14="http://schemas.microsoft.com/office/word/2010/wordprocessingDrawing" xmlns:wp="http://schemas.openxmlformats.org/drawingml/2006/wordprocessingDrawing" xmlns:w10="urn:schemas-microsoft-com:office:word" xmlns:w="http://schemas.openxmlformats.org/wordprocessingml/2006/main" xmlns:w14="http://schemas.microsoft.com/office/word/2010/wordml" xmlns:w15="http://schemas.microsoft.com/office/word/2012/wordml" xmlns:w16cex="http://schemas.microsoft.com/office/word/2018/wordml/cex" xmlns:w16cid="http://schemas.microsoft.com/office/word/2016/wordml/cid" xmlns:w16="http://schemas.microsoft.com/office/word/2018/wordml" xmlns:w16se="http://schemas.microsoft.com/office/word/2015/wordml/symex" xmlns:wpg="http://schemas.microsoft.com/office/word/2010/wordprocessingGroup" xmlns:wpi="http://schemas.microsoft.com/office/word/2010/wordprocessingInk" xmlns:wne="http://schemas.microsoft.com/office/word/2006/wordml" xmlns:wps="http://schemas.microsoft.com/office/word/2010/wordprocessingShape" mc:Ignorable="w14 w15 w16se w16cid w16 w16cex wp14">
+<w:footnotes xmlns:wpc="http://schemas.microsoft.com/office/word/2010/wordprocessingCanvas" xmlns:cx="http://schemas.microsoft.com/office/drawing/2014/chartex" xmlns:cx1="http://schemas.microsoft.com/office/drawing/2015/9/8/chartex" xmlns:cx2="http://schemas.microsoft.com/office/drawing/2015/10/21/chartex" xmlns:cx3="http://schemas.microsoft.com/office/drawing/2016/5/9/chartex" xmlns:cx4="http://schemas.microsoft.com/office/drawing/2016/5/10/chartex" xmlns:cx5="http://schemas.microsoft.com/office/drawing/2016/5/11/chartex" xmlns:cx6="http://schemas.microsoft.com/office/drawing/2016/5/12/chartex" xmlns:cx7="http://schemas.microsoft.com/office/drawing/2016/5/13/chartex" xmlns:cx8="http://schemas.microsoft.com/office/drawing/2016/5/14/chartex" xmlns:mc="http://schemas.openxmlformats.org/markup-compatibility/2006" xmlns:aink="http://schemas.microsoft.com/office/drawing/2016/ink" xmlns:am3d="http://schemas.microsoft.com/office/drawing/2017/model3d" xmlns:o="urn:schemas-microsoft-com:office:office" xmlns:r="http://schemas.openxmlformats.org/officeDocument/2006/relationships" xmlns:m="http://schemas.openxmlformats.org/officeDocument/2006/math" xmlns:v="urn:schemas-microsoft-com:vml" xmlns:wp14="http://schemas.microsoft.com/office/word/2010/wordprocessingDrawing" xmlns:wp="http://schemas.openxmlformats.org/drawingml/2006/wordprocessingDrawing" xmlns:w10="urn:schemas-microsoft-com:office:word" xmlns:w="http://schemas.openxmlformats.org/wordprocessingml/2006/main" xmlns:w14="http://schemas.microsoft.com/office/word/2010/wordml" xmlns:w15="http://schemas.microsoft.com/office/word/2012/wordml" xmlns:w16cex="http://schemas.microsoft.com/office/word/2018/wordml/cex" xmlns:w16cid="http://schemas.microsoft.com/office/word/2016/wordml/cid" xmlns:w16="http://schemas.microsoft.com/office/word/2018/wordml" xmlns:w16sdtdh="http://schemas.microsoft.com/office/word/2020/wordml/sdtdatahash" xmlns:w16se="http://schemas.microsoft.com/office/word/2015/wordml/symex" xmlns:wpg="http://schemas.microsoft.com/office/word/2010/wordprocessingGroup" xmlns:wpi="http://schemas.microsoft.com/office/word/2010/wordprocessingInk" xmlns:wne="http://schemas.microsoft.com/office/word/2006/wordml" xmlns:wps="http://schemas.microsoft.com/office/word/2010/wordprocessingShape" mc:Ignorable="w14 w15 w16se w16cid w16 w16cex w16sdtdh wp14">
   <w:footnote w:type="separator" w:id="-1">
     <w:p>
       <w:pPr>
@@ -1128,7 +1373,7 @@
 </file>
 
 <file path=word/styles.xml><?xml version="1.0" encoding="utf-8"?>
-<w:styles xmlns:mc="http://schemas.openxmlformats.org/markup-compatibility/2006" xmlns:r="http://schemas.openxmlformats.org/officeDocument/2006/relationships" xmlns:w="http://schemas.openxmlformats.org/wordprocessingml/2006/main" xmlns:w14="http://schemas.microsoft.com/office/word/2010/wordml" xmlns:w15="http://schemas.microsoft.com/office/word/2012/wordml" xmlns:w16cex="http://schemas.microsoft.com/office/word/2018/wordml/cex" xmlns:w16cid="http://schemas.microsoft.com/office/word/2016/wordml/cid" xmlns:w16="http://schemas.microsoft.com/office/word/2018/wordml" xmlns:w16se="http://schemas.microsoft.com/office/word/2015/wordml/symex" mc:Ignorable="w14 w15 w16se w16cid w16 w16cex">
+<w:styles xmlns:mc="http://schemas.openxmlformats.org/markup-compatibility/2006" xmlns:r="http://schemas.openxmlformats.org/officeDocument/2006/relationships" xmlns:w="http://schemas.openxmlformats.org/wordprocessingml/2006/main" xmlns:w14="http://schemas.microsoft.com/office/word/2010/wordml" xmlns:w15="http://schemas.microsoft.com/office/word/2012/wordml" xmlns:w16cex="http://schemas.microsoft.com/office/word/2018/wordml/cex" xmlns:w16cid="http://schemas.microsoft.com/office/word/2016/wordml/cid" xmlns:w16="http://schemas.microsoft.com/office/word/2018/wordml" xmlns:w16sdtdh="http://schemas.microsoft.com/office/word/2020/wordml/sdtdatahash" xmlns:w16se="http://schemas.microsoft.com/office/word/2015/wordml/symex" mc:Ignorable="w14 w15 w16se w16cid w16 w16cex w16sdtdh">
   <w:docDefaults>
     <w:rPrDefault>
       <w:rPr>
@@ -1250,6 +1495,7 @@
     <w:lsdException w:name="HTML Sample" w:semiHidden="1" w:unhideWhenUsed="1"/>
     <w:lsdException w:name="HTML Typewriter" w:semiHidden="1" w:unhideWhenUsed="1"/>
     <w:lsdException w:name="HTML Variable" w:semiHidden="1" w:unhideWhenUsed="1"/>
+    <w:lsdException w:name="Normal Table" w:semiHidden="1" w:unhideWhenUsed="1"/>
     <w:lsdException w:name="annotation subject" w:semiHidden="1" w:unhideWhenUsed="1"/>
     <w:lsdException w:name="No List" w:semiHidden="1" w:unhideWhenUsed="1"/>
     <w:lsdException w:name="Outline List 1" w:semiHidden="1" w:unhideWhenUsed="1"/>
@@ -1296,8 +1542,10 @@
     <w:lsdException w:name="Table Subtle 2" w:semiHidden="1" w:unhideWhenUsed="1"/>
     <w:lsdException w:name="Table Web 1" w:semiHidden="1" w:unhideWhenUsed="1"/>
     <w:lsdException w:name="Table Web 2" w:semiHidden="1" w:unhideWhenUsed="1"/>
+    <w:lsdException w:name="Table Web 3" w:semiHidden="1" w:unhideWhenUsed="1"/>
     <w:lsdException w:name="Balloon Text" w:semiHidden="1" w:unhideWhenUsed="1"/>
     <w:lsdException w:name="Table Grid" w:uiPriority="39"/>
+    <w:lsdException w:name="Table Theme" w:semiHidden="1" w:unhideWhenUsed="1"/>
     <w:lsdException w:name="Placeholder Text" w:semiHidden="1"/>
     <w:lsdException w:name="No Spacing" w:uiPriority="1" w:qFormat="1"/>
     <w:lsdException w:name="Light Shading" w:uiPriority="60"/>

</xml_diff>

<commit_message>
Fast fertig für v 2.0
</commit_message>
<xml_diff>
--- a/XML/XML/Editionsrichtlinien.docx
+++ b/XML/XML/Editionsrichtlinien.docx
@@ -50,21 +50,7 @@
         <w:rPr>
           <w:rFonts w:ascii="Linux Libertine G" w:hAnsi="Linux Libertine G" w:cs="Linux Libertine G"/>
         </w:rPr>
-        <w:t xml:space="preserve">Die Online-Edition der Briefe Johann Georg Hamanns bietet dieselben als durchsuchbaren Volltext. Die Einteilung der Bände der gedruckten Briefausgabe ZH (J.G. Hamann, Briefwechsel. </w:t>
-      </w:r>
-      <w:proofErr w:type="spellStart"/>
-      <w:r>
-        <w:rPr>
-          <w:rFonts w:ascii="Linux Libertine G" w:hAnsi="Linux Libertine G" w:cs="Linux Libertine G"/>
-        </w:rPr>
-        <w:t>Hg</w:t>
-      </w:r>
-      <w:proofErr w:type="spellEnd"/>
-      <w:r>
-        <w:rPr>
-          <w:rFonts w:ascii="Linux Libertine G" w:hAnsi="Linux Libertine G" w:cs="Linux Libertine G"/>
-        </w:rPr>
-        <w:t>. von Walther Ziesemer und Arthur Henkel. 7 Bde. [Frankfurt a. M. 1955–1979]) wird übernommen. Die derzeit hier veröffentlichten Briefe entsprechen im Umfang dem ersten Band von ZH und zusammen mit dem Stellenkommentar und den Registern unserem Editionsstand vom 13. Oktober 2020.</w:t>
+        <w:t>Die Online-Edition der Briefe Johann Georg Hamanns bietet diese als durchsuchbaren Volltext. Die Einteilung der Bände der gedruckten Briefausgabe ZH (J.G. Hamann, Briefwechsel. Hg. von Walther Ziesemer und Arthur Henkel. 7 Bde. [Frankfurt a. M. 1955–1979]) wird übernommen. Die derzeit hier veröffentlichten Briefe entsprechen im Umfang dem ersten Band von ZH und zusammen mit dem Stellenkommentar und den Registern unserem Editionsstand vom 24. Januar 2022.</w:t>
       </w:r>
     </w:p>
     <w:p>
@@ -96,7 +82,7 @@
     </w:p>
     <w:tbl>
       <w:tblPr>
-        <w:tblStyle w:val="Tabellenraster"/>
+        <w:tblStyle w:val="TableGrid"/>
         <w:tblW w:w="0" w:type="auto"/>
         <w:tblInd w:w="250" w:type="dxa"/>
         <w:tblBorders>
@@ -254,15 +240,7 @@
               <w:ind w:left="0"/>
             </w:pPr>
             <w:r>
-              <w:t xml:space="preserve">Serifenschrift (Linux </w:t>
-            </w:r>
-            <w:proofErr w:type="spellStart"/>
-            <w:r>
-              <w:t>Libertine</w:t>
-            </w:r>
-            <w:proofErr w:type="spellEnd"/>
-            <w:r>
-              <w:t>)</w:t>
+              <w:t>Serifenschrift (Linux Libertine)</w:t>
             </w:r>
           </w:p>
         </w:tc>
@@ -335,21 +313,7 @@
               <w:rPr>
                 <w:rFonts w:ascii="Linux Biolinum" w:hAnsi="Linux Biolinum" w:cs="Linux Biolinum"/>
               </w:rPr>
-              <w:t xml:space="preserve">serifenlose Schrift (Linux </w:t>
-            </w:r>
-            <w:proofErr w:type="spellStart"/>
-            <w:r>
-              <w:rPr>
-                <w:rFonts w:ascii="Linux Biolinum" w:hAnsi="Linux Biolinum" w:cs="Linux Biolinum"/>
-              </w:rPr>
-              <w:t>Biolinum</w:t>
-            </w:r>
-            <w:proofErr w:type="spellEnd"/>
-            <w:r>
-              <w:rPr>
-                <w:rFonts w:ascii="Linux Biolinum" w:hAnsi="Linux Biolinum" w:cs="Linux Biolinum"/>
-              </w:rPr>
-              <w:t>)</w:t>
+              <w:t>serifenlose Schrift (Linux Biolinum)</w:t>
             </w:r>
           </w:p>
         </w:tc>
@@ -378,21 +342,7 @@
                 <w:rFonts w:ascii="Linux Libertine G" w:hAnsi="Linux Libertine G" w:cs="Linux Libertine G"/>
               </w:rPr>
               <w:br/>
-              <w:t xml:space="preserve">(einfache bis </w:t>
-            </w:r>
-            <w:proofErr w:type="spellStart"/>
-            <w:r>
-              <w:rPr>
-                <w:rFonts w:ascii="Linux Libertine G" w:hAnsi="Linux Libertine G" w:cs="Linux Libertine G"/>
-              </w:rPr>
-              <w:t>dreifache</w:t>
-            </w:r>
-            <w:proofErr w:type="spellEnd"/>
-            <w:r>
-              <w:rPr>
-                <w:rFonts w:ascii="Linux Libertine G" w:hAnsi="Linux Libertine G" w:cs="Linux Libertine G"/>
-              </w:rPr>
-              <w:t xml:space="preserve">) </w:t>
+              <w:t xml:space="preserve">(einfache bis dreifache) </w:t>
             </w:r>
             <w:r>
               <w:rPr>
@@ -453,21 +403,7 @@
                 <w:rFonts w:ascii="Linux Libertine G" w:hAnsi="Linux Libertine G" w:cs="Linux Libertine G"/>
               </w:rPr>
               <w:br/>
-              <w:t xml:space="preserve">(einfache bis </w:t>
-            </w:r>
-            <w:proofErr w:type="spellStart"/>
-            <w:r>
-              <w:rPr>
-                <w:rFonts w:ascii="Linux Libertine G" w:hAnsi="Linux Libertine G" w:cs="Linux Libertine G"/>
-              </w:rPr>
-              <w:t>dreifache</w:t>
-            </w:r>
-            <w:proofErr w:type="spellEnd"/>
-            <w:r>
-              <w:rPr>
-                <w:rFonts w:ascii="Linux Libertine G" w:hAnsi="Linux Libertine G" w:cs="Linux Libertine G"/>
-              </w:rPr>
-              <w:t>)</w:t>
+              <w:t>(einfache bis dreifache)</w:t>
             </w:r>
           </w:p>
         </w:tc>
@@ -717,21 +653,7 @@
               <w:rPr>
                 <w:rFonts w:ascii="Playfair Display" w:hAnsi="Playfair Display"/>
               </w:rPr>
-              <w:t>Klassizistische Antiqua (</w:t>
-            </w:r>
-            <w:proofErr w:type="spellStart"/>
-            <w:r>
-              <w:rPr>
-                <w:rFonts w:ascii="Playfair Display" w:hAnsi="Playfair Display"/>
-              </w:rPr>
-              <w:t>Playfair</w:t>
-            </w:r>
-            <w:proofErr w:type="spellEnd"/>
-            <w:r>
-              <w:rPr>
-                <w:rFonts w:ascii="Playfair Display" w:hAnsi="Playfair Display"/>
-              </w:rPr>
-              <w:t xml:space="preserve"> Display)</w:t>
+              <w:t>Klassizistische Antiqua (Playfair Display)</w:t>
             </w:r>
             <w:r>
               <w:t>, der Schreiber wird im Apparat angegeben</w:t>
@@ -756,21 +678,7 @@
               <w:rPr>
                 <w:rFonts w:ascii="Linux Libertine G" w:hAnsi="Linux Libertine G" w:cs="Linux Libertine G"/>
               </w:rPr>
-              <w:t xml:space="preserve">Ergänzungen durch </w:t>
-            </w:r>
-            <w:proofErr w:type="spellStart"/>
-            <w:r>
-              <w:rPr>
-                <w:rFonts w:ascii="Linux Libertine G" w:hAnsi="Linux Libertine G" w:cs="Linux Libertine G"/>
-              </w:rPr>
-              <w:t>Hg</w:t>
-            </w:r>
-            <w:proofErr w:type="spellEnd"/>
-            <w:r>
-              <w:rPr>
-                <w:rFonts w:ascii="Linux Libertine G" w:hAnsi="Linux Libertine G" w:cs="Linux Libertine G"/>
-              </w:rPr>
-              <w:t xml:space="preserve">. </w:t>
+              <w:t xml:space="preserve">Ergänzungen durch Hg. </w:t>
             </w:r>
             <w:r>
               <w:rPr>
@@ -927,56 +835,14 @@
         <w:rPr>
           <w:rFonts w:ascii="Linux Libertine G" w:hAnsi="Linux Libertine G" w:cs="Linux Libertine G"/>
         </w:rPr>
-        <w:t xml:space="preserve">Die </w:t>
-      </w:r>
-      <w:proofErr w:type="spellStart"/>
-      <w:r>
-        <w:rPr>
-          <w:rFonts w:ascii="Linux Libertine G" w:hAnsi="Linux Libertine G" w:cs="Linux Libertine G"/>
-        </w:rPr>
-        <w:t>Briefnumerierung</w:t>
-      </w:r>
-      <w:proofErr w:type="spellEnd"/>
-      <w:r>
-        <w:rPr>
-          <w:rFonts w:ascii="Linux Libertine G" w:hAnsi="Linux Libertine G" w:cs="Linux Libertine G"/>
-        </w:rPr>
-        <w:t xml:space="preserve"> und Seiten- und Zeilenzählung wird von ZH übernommen, jedoch da, wo ZH fehlerhaft ist (bes. bei der Zeilenzählung), </w:t>
-      </w:r>
-      <w:proofErr w:type="gramStart"/>
-      <w:r>
-        <w:rPr>
-          <w:rFonts w:ascii="Linux Libertine G" w:hAnsi="Linux Libertine G" w:cs="Linux Libertine G"/>
-        </w:rPr>
-        <w:t>stillschweigend</w:t>
-      </w:r>
-      <w:proofErr w:type="gramEnd"/>
-      <w:r>
-        <w:rPr>
-          <w:rFonts w:ascii="Linux Libertine G" w:hAnsi="Linux Libertine G" w:cs="Linux Libertine G"/>
-        </w:rPr>
-        <w:t xml:space="preserve"> korrigiert. Auch bei der Datierung der Briefe wurden Korrekturen vorgenommen, die sich auf die Reihenfolge auswirken, aber die ZH-</w:t>
-      </w:r>
-      <w:proofErr w:type="spellStart"/>
-      <w:r>
-        <w:rPr>
-          <w:rFonts w:ascii="Linux Libertine G" w:hAnsi="Linux Libertine G" w:cs="Linux Libertine G"/>
-        </w:rPr>
-        <w:t>Numerierung</w:t>
-      </w:r>
-      <w:proofErr w:type="spellEnd"/>
-      <w:r>
-        <w:rPr>
-          <w:rFonts w:ascii="Linux Libertine G" w:hAnsi="Linux Libertine G" w:cs="Linux Libertine G"/>
-        </w:rPr>
-        <w:t xml:space="preserve"> wurde der wechselseitigen Benutzbarkeit von </w:t>
+        <w:t>Die Briefnummerierung sowie Seiten- und Zeilenzählung wird von ZH übernommen, jedoch da, wo ZH fehlerhaft ist (bes. bei der Zeilenzählung), stillschweigend korrigiert. Auch bei der Datierung der Briefe wurden Korrekturen vorgenommen, die sich auf die Reihenfolge auswirken, aber die ZH-Numerierung wurde der wechselseitigen Benutzbar</w:t>
       </w:r>
       <w:r>
         <w:rPr>
           <w:rFonts w:ascii="Linux Libertine G" w:hAnsi="Linux Libertine G" w:cs="Linux Libertine G"/>
         </w:rPr>
         <w:lastRenderedPageBreak/>
-        <w:t>Buch- und Online-Edition wegen belassen. Die digitale Einrichtung der Edition (im XML-Format) bringt geringfügige Einschränkungen in der Textdarstellung mit sich: So stehen etwa Wörter, die in ZH am Zeilenende getrennt und umbrochen sind, hier nicht-getrennt in der je zweiten Zeile.</w:t>
+        <w:t>keit von Buch- und Online-Edition wegen belassen. Die digitale Einrichtung der Edition (im XML-Format) bringt geringfügige Einschränkungen in der Textdarstellung mit sich: So stehen etwa Wörter, die in ZH am Zeilenende getrennt und umbrochen sind, hier nicht-getrennt in der je zweiten Zeile.</w:t>
       </w:r>
     </w:p>
     <w:p>
@@ -1020,149 +886,51 @@
         <w:rPr>
           <w:rFonts w:ascii="Linux Libertine G" w:hAnsi="Linux Libertine G" w:cs="Linux Libertine G"/>
         </w:rPr>
-        <w:t xml:space="preserve">Der Stellenkommentar in der Marginalspalte neben dem Brieftext und die Register stützen sich auf umfangreiche Vorarbeiten Arthur Henkels, der diese der Theodor Springmann Stiftung vor seinem Tod mit dem Auftrag übereignet hat, dass eine Online-Edition mit redigiertem und revidierbarem Kommentar erstellt und organisiert wird. Sybille </w:t>
+        <w:t>Der Stellenkommentar in der Marginalspalte neben dem Brieftext und die Register stützen sich auf umfangreiche Vorarbeiten Arthur Henkels, der diese der Theodor Springmann Stiftung vor seinem Tod mit dem Auftrag übereignet hat, dass eine Online-Edition mit redigiertem und revidierbarem Kommentar erstellt und organisiert wird. Sybille Hubach, eine langjährige Mitarbeiterin Henkels, hat die Kommentierung des 2005 verstorbenen Germanisten auf www.hamann-briefwechsel.de als archivalisches Zeugnis publiziert und für die Bände V–VII ergänzt, bspw. mit Informationen aus den kommentierten Briefausgaben von Johann Gottfried Herder und Friedrich Heinrich Jacobi.</w:t>
       </w:r>
-      <w:proofErr w:type="spellStart"/>
+    </w:p>
+    <w:p>
+      <w:pPr>
+        <w:pStyle w:val="berlieferung"/>
+        <w:rPr>
+          <w:rFonts w:ascii="Linux Libertine G" w:hAnsi="Linux Libertine G" w:cs="Linux Libertine G"/>
+        </w:rPr>
+      </w:pPr>
+    </w:p>
+    <w:p>
+      <w:pPr>
+        <w:pStyle w:val="berlieferung"/>
+        <w:rPr>
+          <w:rFonts w:ascii="Linux Libertine G" w:hAnsi="Linux Libertine G" w:cs="Linux Libertine G"/>
+        </w:rPr>
+      </w:pPr>
       <w:r>
         <w:rPr>
           <w:rFonts w:ascii="Linux Libertine G" w:hAnsi="Linux Libertine G" w:cs="Linux Libertine G"/>
         </w:rPr>
-        <w:t>Hubach</w:t>
+        <w:t>Der hier vorgelegte Stellenkommentar und die dazugehörigen Register beruhen auf neuen Recherchen bzgl. Personen, Quellen, Worten und historischen Begebenheiten und ergänzen, korrigieren oder bestätigen die bisherigen Informationen. Einen Schwerpunkt in Hamanns Korrespondenz bilden die Lektüren. Im Nachweis von Zitaten und benutzten Büchern besteht eine Hauptaufgabe des Kommentars. Auch die Verbindungen von Brief- und Werktexten (Stellenangaben nach den Erstdrucken und der Werkausgabe: Sämtliche Werke, hg. v. Josef Nadler. 6 Bde. [Wien 1949–1957, Reprint 1999] [=N], sowie bei den sog. Londoner Schriften: Londoner Schriften, hg. v. Oswald Bayer u. Bernd Weißenborn [München 1993] [=LS]) Hamanns werden nachgewiesen.</w:t>
       </w:r>
-      <w:proofErr w:type="spellEnd"/>
+    </w:p>
+    <w:p>
+      <w:pPr>
+        <w:pStyle w:val="berlieferung"/>
+        <w:rPr>
+          <w:rFonts w:ascii="Linux Libertine G" w:hAnsi="Linux Libertine G" w:cs="Linux Libertine G"/>
+        </w:rPr>
+      </w:pPr>
+    </w:p>
+    <w:p>
+      <w:pPr>
+        <w:pStyle w:val="berlieferung"/>
+        <w:rPr>
+          <w:rFonts w:ascii="Linux Libertine G" w:hAnsi="Linux Libertine G" w:cs="Linux Libertine G"/>
+        </w:rPr>
+      </w:pPr>
       <w:r>
         <w:rPr>
           <w:rFonts w:ascii="Linux Libertine G" w:hAnsi="Linux Libertine G" w:cs="Linux Libertine G"/>
         </w:rPr>
-        <w:t>, eine langjährige Mitarbeiterin Henkels, hat die Kommentierung des 2005 verstorbenen Germanisten auf www.hamann-briefwechsel.de als archivalisches Zeugnis publiziert und für die Bände V–VII ergänzt, bspw. mit Informationen aus den kommentierten Briefausgaben von Johann Gottfried Herder und Friedrich Heinrich Jacobi.</w:t>
-      </w:r>
-    </w:p>
-    <w:p>
-      <w:pPr>
-        <w:pStyle w:val="berlieferung"/>
-        <w:rPr>
-          <w:rFonts w:ascii="Linux Libertine G" w:hAnsi="Linux Libertine G" w:cs="Linux Libertine G"/>
-        </w:rPr>
-      </w:pPr>
-    </w:p>
-    <w:p>
-      <w:pPr>
-        <w:pStyle w:val="berlieferung"/>
-        <w:rPr>
-          <w:rFonts w:ascii="Linux Libertine G" w:hAnsi="Linux Libertine G" w:cs="Linux Libertine G"/>
-        </w:rPr>
-      </w:pPr>
-      <w:r>
-        <w:rPr>
-          <w:rFonts w:ascii="Linux Libertine G" w:hAnsi="Linux Libertine G" w:cs="Linux Libertine G"/>
-        </w:rPr>
-        <w:t xml:space="preserve">Der hier vorgelegte Stellenkommentar und die dazugehörigen Register beruhen auf neuen Recherchen bzgl. Personen, Quellen, Worten und historischen Begebenheiten und ergänzen, korrigieren oder bestätigen die bisherigen Informationen. Einen Schwerpunkt in Hamanns Korrespondenz bilden die Lektüren. Im Nachweis von Zitaten und benutzten Büchern besteht eine Hauptaufgabe des Kommentars. Auch die Verbindungen von Brief- und Werktexten (Stellenangaben nach den Erstdrucken und der Werkausgabe: Sämtliche Werke, </w:t>
-      </w:r>
-      <w:proofErr w:type="spellStart"/>
-      <w:r>
-        <w:rPr>
-          <w:rFonts w:ascii="Linux Libertine G" w:hAnsi="Linux Libertine G" w:cs="Linux Libertine G"/>
-        </w:rPr>
-        <w:t>hg</w:t>
-      </w:r>
-      <w:proofErr w:type="spellEnd"/>
-      <w:r>
-        <w:rPr>
-          <w:rFonts w:ascii="Linux Libertine G" w:hAnsi="Linux Libertine G" w:cs="Linux Libertine G"/>
-        </w:rPr>
-        <w:t xml:space="preserve">. v. Josef Nadler. 6 Bde. [Wien 1949–1957, Reprint 1999] [=N], sowie bei den sog. Londoner Schriften: Londoner Schriften, </w:t>
-      </w:r>
-      <w:proofErr w:type="spellStart"/>
-      <w:r>
-        <w:rPr>
-          <w:rFonts w:ascii="Linux Libertine G" w:hAnsi="Linux Libertine G" w:cs="Linux Libertine G"/>
-        </w:rPr>
-        <w:t>hg</w:t>
-      </w:r>
-      <w:proofErr w:type="spellEnd"/>
-      <w:r>
-        <w:rPr>
-          <w:rFonts w:ascii="Linux Libertine G" w:hAnsi="Linux Libertine G" w:cs="Linux Libertine G"/>
-        </w:rPr>
-        <w:t>. v. Oswald Bayer u. Bernd Weißenborn [München 1993] [=LS]) Hamanns werden nachgewiesen.</w:t>
-      </w:r>
-    </w:p>
-    <w:p>
-      <w:pPr>
-        <w:pStyle w:val="berlieferung"/>
-        <w:rPr>
-          <w:rFonts w:ascii="Linux Libertine G" w:hAnsi="Linux Libertine G" w:cs="Linux Libertine G"/>
-        </w:rPr>
-      </w:pPr>
-    </w:p>
-    <w:p>
-      <w:pPr>
-        <w:pStyle w:val="berlieferung"/>
-        <w:rPr>
-          <w:rFonts w:ascii="Linux Libertine G" w:hAnsi="Linux Libertine G" w:cs="Linux Libertine G"/>
-        </w:rPr>
-      </w:pPr>
-      <w:r>
-        <w:rPr>
-          <w:rFonts w:ascii="Linux Libertine G" w:hAnsi="Linux Libertine G" w:cs="Linux Libertine G"/>
-        </w:rPr>
-        <w:t xml:space="preserve">Die Stellenkommentare sind mit einem Quellen-/Personen-, mit einem Bibelstellenregister und mit einer </w:t>
-      </w:r>
-      <w:proofErr w:type="gramStart"/>
-      <w:r>
-        <w:rPr>
-          <w:rFonts w:ascii="Linux Libertine G" w:hAnsi="Linux Libertine G" w:cs="Linux Libertine G"/>
-        </w:rPr>
-        <w:t>Forschungsbibliographie</w:t>
-      </w:r>
-      <w:proofErr w:type="gramEnd"/>
-      <w:r>
-        <w:rPr>
-          <w:rFonts w:ascii="Linux Libertine G" w:hAnsi="Linux Libertine G" w:cs="Linux Libertine G"/>
-        </w:rPr>
-        <w:t xml:space="preserve"> verlinkt. Das Quellen- und Personenregister ist alphabetisch nach Autoren sortiert; Zeitschriften mit mehreren Herausgebern sind nach dem Titel einsortiert. Die Nachweise der Bezugstexte Hamanns im Register verweisen </w:t>
-      </w:r>
-      <w:proofErr w:type="gramStart"/>
-      <w:r>
-        <w:rPr>
-          <w:rFonts w:ascii="Linux Libertine G" w:hAnsi="Linux Libertine G" w:cs="Linux Libertine G"/>
-        </w:rPr>
-        <w:t>auf die Erstdrucke</w:t>
-      </w:r>
-      <w:proofErr w:type="gramEnd"/>
-      <w:r>
-        <w:rPr>
-          <w:rFonts w:ascii="Linux Libertine G" w:hAnsi="Linux Libertine G" w:cs="Linux Libertine G"/>
-        </w:rPr>
-        <w:t xml:space="preserve"> und die von ihm konsultierten Ausgaben (sofern belegbar), sie verlinken außerdem auf Digitalisate dieser Ausgaben, wenn solche publiziert sind. Existiert eine moderne kritische Ausgabe des Bezugstextes, so wird diese angegeben. Außerdem ist der sog. »Biga«-Titeleintrag (Biga </w:t>
-      </w:r>
-      <w:proofErr w:type="spellStart"/>
-      <w:r>
-        <w:rPr>
-          <w:rFonts w:ascii="Linux Libertine G" w:hAnsi="Linux Libertine G" w:cs="Linux Libertine G"/>
-        </w:rPr>
-        <w:t>Bibliothecarum</w:t>
-      </w:r>
-      <w:proofErr w:type="spellEnd"/>
-      <w:r>
-        <w:rPr>
-          <w:rFonts w:ascii="Linux Libertine G" w:hAnsi="Linux Libertine G" w:cs="Linux Libertine G"/>
-        </w:rPr>
-        <w:t xml:space="preserve"> – N </w:t>
-      </w:r>
-      <w:proofErr w:type="gramStart"/>
-      <w:r>
-        <w:rPr>
-          <w:rFonts w:ascii="Linux Libertine G" w:hAnsi="Linux Libertine G" w:cs="Linux Libertine G"/>
-        </w:rPr>
-        <w:t>V</w:t>
-      </w:r>
-      <w:proofErr w:type="gramEnd"/>
-      <w:r>
-        <w:rPr>
-          <w:rFonts w:ascii="Linux Libertine G" w:hAnsi="Linux Libertine G" w:cs="Linux Libertine G"/>
-        </w:rPr>
-        <w:t xml:space="preserve"> S. 15–121) zitiert, ein 1776 gedruckter Versteigerungskatalog, in dem die Bibliotheken Hamanns und die seines Freundes Johann Gotthelf Lindner verzeichnet sind.</w:t>
+        <w:t>Die Stellenkommentare sind mit einem Quellen-/Personen-, mit einem Bibelstellenregister und mit einer Forschungsbibliographie verlinkt. Das Quellen- und Personenregister ist alphabetisch nach Autoren sortiert; Zeitschriften mit mehreren Herausgebern sind nach dem Titel einsortiert. Die Nachweise der Bezugstexte Hamanns im Register verweisen auf die Erstdrucke und die von ihm konsultierten Ausgaben (sofern belegbar), sie verlinken außerdem auf Digitalisate dieser Ausgaben, wenn solche publiziert sind. Existiert eine moderne kritische Ausgabe des Bezugstextes, so wird diese angegeben. Außerdem ist der sog. »Biga«-Titeleintrag (Biga Bibliothecarum – N V S. 15–121) zitiert, ein 1776 gedruckter Versteigerungskatalog, in dem die Bibliotheken Hamanns und die seines Freundes Johann Gotthelf Lindner verzeichnet sind.</w:t>
       </w:r>
     </w:p>
     <w:p>
@@ -1228,21 +996,7 @@
         <w:rPr>
           <w:rFonts w:ascii="Linux Libertine G" w:hAnsi="Linux Libertine G" w:cs="Linux Libertine G"/>
         </w:rPr>
-        <w:t xml:space="preserve">Die </w:t>
-      </w:r>
-      <w:proofErr w:type="gramStart"/>
-      <w:r>
-        <w:rPr>
-          <w:rFonts w:ascii="Linux Libertine G" w:hAnsi="Linux Libertine G" w:cs="Linux Libertine G"/>
-        </w:rPr>
-        <w:t>Forschungsbibliographie</w:t>
-      </w:r>
-      <w:proofErr w:type="gramEnd"/>
-      <w:r>
-        <w:rPr>
-          <w:rFonts w:ascii="Linux Libertine G" w:hAnsi="Linux Libertine G" w:cs="Linux Libertine G"/>
-        </w:rPr>
-        <w:t xml:space="preserve"> enthält Titel zu Hamanns Leben und Werk und soll beständig aktualisiert werden.</w:t>
+        <w:t>Die Forschungsbibliographie enthält Titel zu Hamanns Leben und Werk und soll beständig aktualisiert werden.</w:t>
       </w:r>
     </w:p>
     <w:p>
@@ -1336,12 +1090,12 @@
 <w:ftr xmlns:wpc="http://schemas.microsoft.com/office/word/2010/wordprocessingCanvas" xmlns:cx="http://schemas.microsoft.com/office/drawing/2014/chartex" xmlns:cx1="http://schemas.microsoft.com/office/drawing/2015/9/8/chartex" xmlns:cx2="http://schemas.microsoft.com/office/drawing/2015/10/21/chartex" xmlns:cx3="http://schemas.microsoft.com/office/drawing/2016/5/9/chartex" xmlns:cx4="http://schemas.microsoft.com/office/drawing/2016/5/10/chartex" xmlns:cx5="http://schemas.microsoft.com/office/drawing/2016/5/11/chartex" xmlns:cx6="http://schemas.microsoft.com/office/drawing/2016/5/12/chartex" xmlns:cx7="http://schemas.microsoft.com/office/drawing/2016/5/13/chartex" xmlns:cx8="http://schemas.microsoft.com/office/drawing/2016/5/14/chartex" xmlns:mc="http://schemas.openxmlformats.org/markup-compatibility/2006" xmlns:aink="http://schemas.microsoft.com/office/drawing/2016/ink" xmlns:am3d="http://schemas.microsoft.com/office/drawing/2017/model3d" xmlns:o="urn:schemas-microsoft-com:office:office" xmlns:r="http://schemas.openxmlformats.org/officeDocument/2006/relationships" xmlns:m="http://schemas.openxmlformats.org/officeDocument/2006/math" xmlns:v="urn:schemas-microsoft-com:vml" xmlns:wp14="http://schemas.microsoft.com/office/word/2010/wordprocessingDrawing" xmlns:wp="http://schemas.openxmlformats.org/drawingml/2006/wordprocessingDrawing" xmlns:w10="urn:schemas-microsoft-com:office:word" xmlns:w="http://schemas.openxmlformats.org/wordprocessingml/2006/main" xmlns:w14="http://schemas.microsoft.com/office/word/2010/wordml" xmlns:w15="http://schemas.microsoft.com/office/word/2012/wordml" xmlns:w16cex="http://schemas.microsoft.com/office/word/2018/wordml/cex" xmlns:w16cid="http://schemas.microsoft.com/office/word/2016/wordml/cid" xmlns:w16="http://schemas.microsoft.com/office/word/2018/wordml" xmlns:w16sdtdh="http://schemas.microsoft.com/office/word/2020/wordml/sdtdatahash" xmlns:w16se="http://schemas.microsoft.com/office/word/2015/wordml/symex" xmlns:wpg="http://schemas.microsoft.com/office/word/2010/wordprocessingGroup" xmlns:wpi="http://schemas.microsoft.com/office/word/2010/wordprocessingInk" xmlns:wne="http://schemas.microsoft.com/office/word/2006/wordml" xmlns:wps="http://schemas.microsoft.com/office/word/2010/wordprocessingShape" mc:Ignorable="w14 w15 w16se w16cid w16 w16cex w16sdtdh wp14">
   <w:p>
     <w:pPr>
-      <w:pStyle w:val="Fuzeile0"/>
+      <w:pStyle w:val="Footer"/>
     </w:pPr>
   </w:p>
   <w:p>
     <w:pPr>
-      <w:pStyle w:val="Fuzeile0"/>
+      <w:pStyle w:val="Footer"/>
     </w:pPr>
   </w:p>
 </w:ftr>
@@ -1767,17 +1521,17 @@
     <w:lsdException w:name="Unresolved Mention" w:semiHidden="1" w:unhideWhenUsed="1"/>
     <w:lsdException w:name="Smart Link" w:semiHidden="1" w:unhideWhenUsed="1"/>
   </w:latentStyles>
-  <w:style w:type="paragraph" w:default="1" w:styleId="Standard">
+  <w:style w:type="paragraph" w:default="1" w:styleId="Normal">
     <w:name w:val="Normal"/>
     <w:qFormat/>
   </w:style>
-  <w:style w:type="character" w:default="1" w:styleId="Absatz-Standardschriftart">
+  <w:style w:type="character" w:default="1" w:styleId="DefaultParagraphFont">
     <w:name w:val="Default Paragraph Font"/>
     <w:uiPriority w:val="1"/>
     <w:semiHidden/>
     <w:unhideWhenUsed/>
   </w:style>
-  <w:style w:type="table" w:default="1" w:styleId="NormaleTabelle">
+  <w:style w:type="table" w:default="1" w:styleId="TableNormal">
     <w:name w:val="Normal Table"/>
     <w:uiPriority w:val="99"/>
     <w:semiHidden/>
@@ -1792,7 +1546,7 @@
       </w:tblCellMar>
     </w:tblPr>
   </w:style>
-  <w:style w:type="numbering" w:default="1" w:styleId="KeineListe">
+  <w:style w:type="numbering" w:default="1" w:styleId="NoList">
     <w:name w:val="No List"/>
     <w:uiPriority w:val="99"/>
     <w:semiHidden/>
@@ -1800,7 +1554,7 @@
   </w:style>
   <w:style w:type="paragraph" w:customStyle="1" w:styleId="stumpf">
     <w:name w:val="stumpf"/>
-    <w:basedOn w:val="Standard"/>
+    <w:basedOn w:val="Normal"/>
     <w:next w:val="einzug"/>
     <w:unhideWhenUsed/>
     <w:qFormat/>
@@ -2048,9 +1802,9 @@
       <w:ind w:left="560" w:hanging="280"/>
     </w:pPr>
   </w:style>
-  <w:style w:type="table" w:styleId="Tabellenraster">
+  <w:style w:type="table" w:styleId="TableGrid">
     <w:name w:val="Table Grid"/>
-    <w:basedOn w:val="NormaleTabelle"/>
+    <w:basedOn w:val="TableNormal"/>
     <w:uiPriority w:val="39"/>
     <w:pPr>
       <w:spacing w:after="0" w:line="240" w:lineRule="auto"/>
@@ -2066,10 +1820,10 @@
       </w:tblBorders>
     </w:tblPr>
   </w:style>
-  <w:style w:type="paragraph" w:styleId="Kopfzeile">
+  <w:style w:type="paragraph" w:styleId="Header">
     <w:name w:val="header"/>
-    <w:basedOn w:val="Standard"/>
-    <w:link w:val="KopfzeileZchn"/>
+    <w:basedOn w:val="Normal"/>
+    <w:link w:val="HeaderChar"/>
     <w:uiPriority w:val="99"/>
     <w:unhideWhenUsed/>
     <w:pPr>
@@ -2080,16 +1834,16 @@
       <w:spacing w:after="0" w:line="240" w:lineRule="auto"/>
     </w:pPr>
   </w:style>
-  <w:style w:type="character" w:customStyle="1" w:styleId="KopfzeileZchn">
-    <w:name w:val="Kopfzeile Zchn"/>
-    <w:basedOn w:val="Absatz-Standardschriftart"/>
-    <w:link w:val="Kopfzeile"/>
+  <w:style w:type="character" w:customStyle="1" w:styleId="HeaderChar">
+    <w:name w:val="Header Char"/>
+    <w:basedOn w:val="DefaultParagraphFont"/>
+    <w:link w:val="Header"/>
     <w:uiPriority w:val="99"/>
   </w:style>
-  <w:style w:type="paragraph" w:styleId="Fuzeile0">
+  <w:style w:type="paragraph" w:styleId="Footer">
     <w:name w:val="footer"/>
-    <w:basedOn w:val="Standard"/>
-    <w:link w:val="FuzeileZchn"/>
+    <w:basedOn w:val="Normal"/>
+    <w:link w:val="FooterChar"/>
     <w:uiPriority w:val="99"/>
     <w:unhideWhenUsed/>
     <w:pPr>
@@ -2100,10 +1854,10 @@
       <w:spacing w:after="0" w:line="240" w:lineRule="auto"/>
     </w:pPr>
   </w:style>
-  <w:style w:type="character" w:customStyle="1" w:styleId="FuzeileZchn">
-    <w:name w:val="Fußzeile Zchn"/>
-    <w:basedOn w:val="Absatz-Standardschriftart"/>
-    <w:link w:val="Fuzeile0"/>
+  <w:style w:type="character" w:customStyle="1" w:styleId="FooterChar">
+    <w:name w:val="Footer Char"/>
+    <w:basedOn w:val="DefaultParagraphFont"/>
+    <w:link w:val="Footer"/>
     <w:uiPriority w:val="99"/>
   </w:style>
 </w:styles>

</xml_diff>